<commit_message>
print functionality and print reading needs to be fixed
</commit_message>
<xml_diff>
--- a/bin/Debug/net7.0-windows/Assets/Templates/Quotation/template.docx
+++ b/bin/Debug/net7.0-windows/Assets/Templates/Quotation/template.docx
@@ -14,16 +14,16 @@
         <mc:AlternateContent>
           <mc:Choice Requires="wps">
             <w:drawing>
-              <wp:anchor distT="0" distB="0" distL="114300" distR="114300" simplePos="0" relativeHeight="251659264" behindDoc="0" locked="0" layoutInCell="1" allowOverlap="1" wp14:anchorId="01D5CD16" wp14:editId="09F61835">
+              <wp:anchor distT="0" distB="0" distL="114300" distR="114300" simplePos="0" relativeHeight="251659264" behindDoc="0" locked="0" layoutInCell="1" allowOverlap="1" wp14:anchorId="01D5CD16" wp14:editId="1B0AAFF2">
                 <wp:simplePos x="0" y="0"/>
                 <wp:positionH relativeFrom="column">
-                  <wp:posOffset>4402016</wp:posOffset>
+                  <wp:posOffset>4403750</wp:posOffset>
                 </wp:positionH>
                 <wp:positionV relativeFrom="paragraph">
-                  <wp:posOffset>2156167</wp:posOffset>
+                  <wp:posOffset>2158136</wp:posOffset>
                 </wp:positionV>
-                <wp:extent cx="644770" cy="404446"/>
-                <wp:effectExtent l="0" t="0" r="3175" b="0"/>
+                <wp:extent cx="1177748" cy="404446"/>
+                <wp:effectExtent l="0" t="0" r="3810" b="0"/>
                 <wp:wrapNone/>
                 <wp:docPr id="3" name="Rectangle 3"/>
                 <wp:cNvGraphicFramePr/>
@@ -34,7 +34,7 @@
                       <wps:spPr>
                         <a:xfrm>
                           <a:off x="0" y="0"/>
-                          <a:ext cx="644770" cy="404446"/>
+                          <a:ext cx="1177748" cy="404446"/>
                         </a:xfrm>
                         <a:prstGeom prst="rect">
                           <a:avLst/>
@@ -82,8 +82,9 @@
                                 <w:sz w:val="44"/>
                                 <w:lang w:val="en-US"/>
                               </w:rPr>
-                              <w:t>14</w:t>
+                              <w:t>[Q\</w:t>
                             </w:r>
+                            <w:proofErr w:type="spellStart"/>
                             <w:r>
                               <w:rPr>
                                 <w:b/>
@@ -91,7 +92,17 @@
                                 <w:sz w:val="44"/>
                                 <w:lang w:val="en-US"/>
                               </w:rPr>
-                              <w:t>9</w:t>
+                              <w:t>INo</w:t>
+                            </w:r>
+                            <w:proofErr w:type="spellEnd"/>
+                            <w:r>
+                              <w:rPr>
+                                <w:b/>
+                                <w:color w:val="FF0000"/>
+                                <w:sz w:val="44"/>
+                                <w:lang w:val="en-US"/>
+                              </w:rPr>
+                              <w:t>.]</w:t>
                             </w:r>
                           </w:p>
                         </w:txbxContent>
@@ -116,7 +127,7 @@
           </mc:Choice>
           <mc:Fallback>
             <w:pict>
-              <v:rect w14:anchorId="01D5CD16" id="Rectangle 3" o:spid="_x0000_s1026" style="position:absolute;margin-left:346.6pt;margin-top:169.8pt;width:50.75pt;height:31.85pt;z-index:251659264;visibility:visible;mso-wrap-style:square;mso-width-percent:0;mso-height-percent:0;mso-wrap-distance-left:9pt;mso-wrap-distance-top:0;mso-wrap-distance-right:9pt;mso-wrap-distance-bottom:0;mso-position-horizontal:absolute;mso-position-horizontal-relative:text;mso-position-vertical:absolute;mso-position-vertical-relative:text;mso-width-percent:0;mso-height-percent:0;mso-width-relative:margin;mso-height-relative:margin;v-text-anchor:middle" o:gfxdata="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" fillcolor="white [3212]" stroked="f" strokeweight="1pt">
+              <v:rect w14:anchorId="01D5CD16" id="Rectangle 3" o:spid="_x0000_s1026" style="position:absolute;margin-left:346.75pt;margin-top:169.95pt;width:92.75pt;height:31.85pt;z-index:251659264;visibility:visible;mso-wrap-style:square;mso-width-percent:0;mso-height-percent:0;mso-wrap-distance-left:9pt;mso-wrap-distance-top:0;mso-wrap-distance-right:9pt;mso-wrap-distance-bottom:0;mso-position-horizontal:absolute;mso-position-horizontal-relative:text;mso-position-vertical:absolute;mso-position-vertical-relative:text;mso-width-percent:0;mso-height-percent:0;mso-width-relative:margin;mso-height-relative:margin;v-text-anchor:middle" o:gfxdata="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" fillcolor="white [3212]" stroked="f" strokeweight="1pt">
                 <v:textbox>
                   <w:txbxContent>
                     <w:p>
@@ -137,8 +148,9 @@
                           <w:sz w:val="44"/>
                           <w:lang w:val="en-US"/>
                         </w:rPr>
-                        <w:t>14</w:t>
+                        <w:t>[Q\</w:t>
                       </w:r>
+                      <w:proofErr w:type="spellStart"/>
                       <w:r>
                         <w:rPr>
                           <w:b/>
@@ -146,7 +158,17 @@
                           <w:sz w:val="44"/>
                           <w:lang w:val="en-US"/>
                         </w:rPr>
-                        <w:t>9</w:t>
+                        <w:t>INo</w:t>
+                      </w:r>
+                      <w:proofErr w:type="spellEnd"/>
+                      <w:r>
+                        <w:rPr>
+                          <w:b/>
+                          <w:color w:val="FF0000"/>
+                          <w:sz w:val="44"/>
+                          <w:lang w:val="en-US"/>
+                        </w:rPr>
+                        <w:t>.]</w:t>
                       </w:r>
                     </w:p>
                   </w:txbxContent>
@@ -156,7 +178,6 @@
           </mc:Fallback>
         </mc:AlternateContent>
       </w:r>
-      <w:bookmarkStart w:id="0" w:name="_GoBack"/>
       <w:r>
         <w:rPr>
           <w:noProof/>
@@ -210,7 +231,6 @@
           </wp:inline>
         </w:drawing>
       </w:r>
-      <w:bookmarkEnd w:id="0"/>
     </w:p>
     <w:p>
       <w:pPr>
@@ -491,16 +511,26 @@
         <w:rPr>
           <w:rFonts w:ascii="Times New Roman" w:hAnsi="Times New Roman"/>
         </w:rPr>
-        <w:t>Inquiry No.</w:t>
-      </w:r>
-      <w:r>
-        <w:rPr>
-          <w:rFonts w:ascii="Times New Roman" w:hAnsi="Times New Roman"/>
-          <w:u w:val="single"/>
-        </w:rPr>
-        <w:t xml:space="preserve"> </w:t>
+        <w:t xml:space="preserve">Inquiry </w:t>
+      </w:r>
+      <w:proofErr w:type="gramStart"/>
+      <w:r>
+        <w:rPr>
+          <w:rFonts w:ascii="Times New Roman" w:hAnsi="Times New Roman"/>
+        </w:rPr>
+        <w:t>No.</w:t>
+      </w:r>
+      <w:r>
+        <w:rPr>
+          <w:rFonts w:ascii="Times New Roman" w:hAnsi="Times New Roman"/>
+          <w:b/>
+          <w:sz w:val="28"/>
+          <w:u w:val="single"/>
+        </w:rPr>
+        <w:t>[</w:t>
       </w:r>
       <w:proofErr w:type="spellStart"/>
+      <w:proofErr w:type="gramEnd"/>
       <w:r>
         <w:rPr>
           <w:rFonts w:ascii="Times New Roman" w:hAnsi="Times New Roman"/>
@@ -508,7 +538,7 @@
           <w:sz w:val="28"/>
           <w:u w:val="single"/>
         </w:rPr>
-        <w:t>RFQ37642</w:t>
+        <w:t>Inq_Number</w:t>
       </w:r>
       <w:proofErr w:type="spellEnd"/>
       <w:r>
@@ -518,7 +548,7 @@
           <w:sz w:val="28"/>
           <w:u w:val="single"/>
         </w:rPr>
-        <w:tab/>
+        <w:t>]</w:t>
       </w:r>
     </w:p>
     <w:p>
@@ -619,8 +649,8 @@
           <w:u w:val="single"/>
         </w:rPr>
         <w:tab/>
-        <w:t xml:space="preserve">   0</w:t>
-      </w:r>
+      </w:r>
+      <w:proofErr w:type="gramStart"/>
       <w:r>
         <w:rPr>
           <w:rFonts w:ascii="Times New Roman" w:hAnsi="Times New Roman"/>
@@ -628,7 +658,7 @@
           <w:sz w:val="28"/>
           <w:u w:val="single"/>
         </w:rPr>
-        <w:t>6</w:t>
+        <w:t xml:space="preserve">   </w:t>
       </w:r>
       <w:r>
         <w:rPr>
@@ -637,7 +667,17 @@
           <w:sz w:val="28"/>
           <w:u w:val="single"/>
         </w:rPr>
-        <w:t>/02/2024</w:t>
+        <w:t>[</w:t>
+      </w:r>
+      <w:proofErr w:type="gramEnd"/>
+      <w:r>
+        <w:rPr>
+          <w:rFonts w:ascii="Times New Roman" w:hAnsi="Times New Roman"/>
+          <w:b/>
+          <w:sz w:val="28"/>
+          <w:u w:val="single"/>
+        </w:rPr>
+        <w:t>Date]</w:t>
       </w:r>
       <w:r>
         <w:rPr>
@@ -672,8 +712,7 @@
         <w:gridCol w:w="596"/>
         <w:gridCol w:w="5500"/>
         <w:gridCol w:w="1559"/>
-        <w:gridCol w:w="1843"/>
-        <w:gridCol w:w="708"/>
+        <w:gridCol w:w="2551"/>
       </w:tblGrid>
       <w:tr>
         <w:tc>
@@ -743,7 +782,6 @@
         <w:tc>
           <w:tcPr>
             <w:tcW w:w="2551" w:type="dxa"/>
-            <w:gridSpan w:val="2"/>
           </w:tcPr>
           <w:p>
             <w:pPr>
@@ -760,52 +798,6 @@
                 <w:b/>
               </w:rPr>
               <w:t>Amount</w:t>
-            </w:r>
-          </w:p>
-          <w:p>
-            <w:pPr>
-              <w:ind w:right="24"/>
-              <w:jc w:val="center"/>
-              <w:rPr>
-                <w:rFonts w:ascii="Times New Roman" w:hAnsi="Times New Roman"/>
-                <w:b/>
-              </w:rPr>
-            </w:pPr>
-            <w:r>
-              <w:rPr>
-                <w:rFonts w:ascii="Times New Roman" w:hAnsi="Times New Roman"/>
-                <w:b/>
-              </w:rPr>
-              <w:t>K</w:t>
-            </w:r>
-            <w:r>
-              <w:rPr>
-                <w:rFonts w:ascii="Times New Roman" w:hAnsi="Times New Roman"/>
-                <w:b/>
-              </w:rPr>
-              <w:tab/>
-            </w:r>
-            <w:r>
-              <w:rPr>
-                <w:rFonts w:ascii="Times New Roman" w:hAnsi="Times New Roman"/>
-                <w:b/>
-              </w:rPr>
-              <w:tab/>
-              <w:t xml:space="preserve">          </w:t>
-            </w:r>
-            <w:r>
-              <w:rPr>
-                <w:rFonts w:ascii="Times New Roman" w:hAnsi="Times New Roman"/>
-                <w:b/>
-              </w:rPr>
-              <w:tab/>
-            </w:r>
-            <w:r>
-              <w:rPr>
-                <w:rFonts w:ascii="Times New Roman" w:hAnsi="Times New Roman"/>
-                <w:b/>
-              </w:rPr>
-              <w:t>n</w:t>
             </w:r>
           </w:p>
         </w:tc>
@@ -821,130 +813,7 @@
               <w:ind w:right="24"/>
               <w:rPr>
                 <w:rFonts w:ascii="Times New Roman" w:hAnsi="Times New Roman"/>
-                <w:sz w:val="24"/>
-              </w:rPr>
-            </w:pPr>
-            <w:r>
-              <w:rPr>
-                <w:rFonts w:ascii="Times New Roman" w:hAnsi="Times New Roman"/>
-                <w:sz w:val="24"/>
-              </w:rPr>
-              <w:t>2</w:t>
-            </w:r>
-          </w:p>
-        </w:tc>
-        <w:tc>
-          <w:tcPr>
-            <w:tcW w:w="5500" w:type="dxa"/>
-          </w:tcPr>
-          <w:p>
-            <w:pPr>
-              <w:spacing w:line="276" w:lineRule="auto"/>
-              <w:ind w:right="24"/>
-              <w:rPr>
-                <w:rFonts w:ascii="Times New Roman" w:hAnsi="Times New Roman"/>
-                <w:sz w:val="24"/>
-              </w:rPr>
-            </w:pPr>
-            <w:r>
-              <w:rPr>
-                <w:rFonts w:ascii="Times New Roman" w:hAnsi="Times New Roman"/>
-                <w:sz w:val="24"/>
-              </w:rPr>
-              <w:t xml:space="preserve">Contactor ABB Code: </w:t>
-            </w:r>
-            <w:proofErr w:type="spellStart"/>
-            <w:r>
-              <w:rPr>
-                <w:rFonts w:ascii="Times New Roman" w:hAnsi="Times New Roman"/>
-                <w:sz w:val="24"/>
-              </w:rPr>
-              <w:t>A2050</w:t>
-            </w:r>
-            <w:proofErr w:type="spellEnd"/>
-            <w:r>
-              <w:rPr>
-                <w:rFonts w:ascii="Times New Roman" w:hAnsi="Times New Roman"/>
-                <w:sz w:val="24"/>
-              </w:rPr>
-              <w:t xml:space="preserve"> – 30</w:t>
-            </w:r>
-          </w:p>
-        </w:tc>
-        <w:tc>
-          <w:tcPr>
-            <w:tcW w:w="1559" w:type="dxa"/>
-          </w:tcPr>
-          <w:p>
-            <w:pPr>
-              <w:spacing w:line="276" w:lineRule="auto"/>
-              <w:ind w:right="24"/>
-              <w:jc w:val="right"/>
-              <w:rPr>
-                <w:rFonts w:ascii="Times New Roman" w:hAnsi="Times New Roman"/>
-                <w:sz w:val="24"/>
-              </w:rPr>
-            </w:pPr>
-            <w:r>
-              <w:rPr>
-                <w:rFonts w:ascii="Times New Roman" w:hAnsi="Times New Roman"/>
-                <w:sz w:val="24"/>
-              </w:rPr>
-              <w:t>REGRET</w:t>
-            </w:r>
-          </w:p>
-        </w:tc>
-        <w:tc>
-          <w:tcPr>
-            <w:tcW w:w="1843" w:type="dxa"/>
-          </w:tcPr>
-          <w:p>
-            <w:pPr>
-              <w:spacing w:line="276" w:lineRule="auto"/>
-              <w:ind w:right="24"/>
-              <w:jc w:val="right"/>
-              <w:rPr>
-                <w:rFonts w:ascii="Times New Roman" w:hAnsi="Times New Roman"/>
-                <w:sz w:val="24"/>
-              </w:rPr>
-            </w:pPr>
-            <w:r>
-              <w:rPr>
-                <w:rFonts w:ascii="Times New Roman" w:hAnsi="Times New Roman"/>
-                <w:sz w:val="24"/>
-              </w:rPr>
-              <w:t>REGRET</w:t>
-            </w:r>
-          </w:p>
-        </w:tc>
-        <w:tc>
-          <w:tcPr>
-            <w:tcW w:w="708" w:type="dxa"/>
-          </w:tcPr>
-          <w:p>
-            <w:pPr>
-              <w:spacing w:line="276" w:lineRule="auto"/>
-              <w:ind w:right="24"/>
-              <w:jc w:val="right"/>
-              <w:rPr>
-                <w:rFonts w:ascii="Times New Roman" w:hAnsi="Times New Roman"/>
-                <w:sz w:val="24"/>
-              </w:rPr>
-            </w:pPr>
-          </w:p>
-        </w:tc>
-      </w:tr>
-      <w:tr>
-        <w:tc>
-          <w:tcPr>
-            <w:tcW w:w="596" w:type="dxa"/>
-          </w:tcPr>
-          <w:p>
-            <w:pPr>
-              <w:spacing w:line="276" w:lineRule="auto"/>
-              <w:ind w:right="24"/>
-              <w:rPr>
-                <w:rFonts w:ascii="Times New Roman" w:hAnsi="Times New Roman"/>
+                <w:b/>
                 <w:sz w:val="24"/>
               </w:rPr>
             </w:pPr>
@@ -960,6 +829,7 @@
               <w:ind w:right="24"/>
               <w:rPr>
                 <w:rFonts w:ascii="Times New Roman" w:hAnsi="Times New Roman"/>
+                <w:b/>
                 <w:sz w:val="24"/>
               </w:rPr>
             </w:pPr>
@@ -973,9 +843,9 @@
             <w:pPr>
               <w:spacing w:line="276" w:lineRule="auto"/>
               <w:ind w:right="24"/>
-              <w:jc w:val="right"/>
-              <w:rPr>
-                <w:rFonts w:ascii="Times New Roman" w:hAnsi="Times New Roman"/>
+              <w:rPr>
+                <w:rFonts w:ascii="Times New Roman" w:hAnsi="Times New Roman"/>
+                <w:b/>
                 <w:sz w:val="24"/>
               </w:rPr>
             </w:pPr>
@@ -983,1151 +853,7 @@
         </w:tc>
         <w:tc>
           <w:tcPr>
-            <w:tcW w:w="1843" w:type="dxa"/>
-          </w:tcPr>
-          <w:p>
-            <w:pPr>
-              <w:spacing w:line="276" w:lineRule="auto"/>
-              <w:ind w:right="24"/>
-              <w:jc w:val="right"/>
-              <w:rPr>
-                <w:rFonts w:ascii="Times New Roman" w:hAnsi="Times New Roman"/>
-                <w:sz w:val="24"/>
-              </w:rPr>
-            </w:pPr>
-          </w:p>
-        </w:tc>
-        <w:tc>
-          <w:tcPr>
-            <w:tcW w:w="708" w:type="dxa"/>
-          </w:tcPr>
-          <w:p>
-            <w:pPr>
-              <w:spacing w:line="276" w:lineRule="auto"/>
-              <w:ind w:right="24"/>
-              <w:jc w:val="right"/>
-              <w:rPr>
-                <w:rFonts w:ascii="Times New Roman" w:hAnsi="Times New Roman"/>
-                <w:sz w:val="24"/>
-              </w:rPr>
-            </w:pPr>
-          </w:p>
-        </w:tc>
-      </w:tr>
-      <w:tr>
-        <w:tc>
-          <w:tcPr>
-            <w:tcW w:w="596" w:type="dxa"/>
-          </w:tcPr>
-          <w:p>
-            <w:pPr>
-              <w:spacing w:line="276" w:lineRule="auto"/>
-              <w:ind w:right="24"/>
-              <w:rPr>
-                <w:rFonts w:ascii="Times New Roman" w:hAnsi="Times New Roman"/>
-                <w:sz w:val="24"/>
-              </w:rPr>
-            </w:pPr>
-          </w:p>
-        </w:tc>
-        <w:tc>
-          <w:tcPr>
-            <w:tcW w:w="5500" w:type="dxa"/>
-          </w:tcPr>
-          <w:p>
-            <w:pPr>
-              <w:spacing w:line="276" w:lineRule="auto"/>
-              <w:ind w:right="24"/>
-              <w:rPr>
-                <w:rFonts w:ascii="Times New Roman" w:hAnsi="Times New Roman"/>
-                <w:sz w:val="24"/>
-              </w:rPr>
-            </w:pPr>
-          </w:p>
-        </w:tc>
-        <w:tc>
-          <w:tcPr>
-            <w:tcW w:w="1559" w:type="dxa"/>
-          </w:tcPr>
-          <w:p>
-            <w:pPr>
-              <w:spacing w:line="276" w:lineRule="auto"/>
-              <w:ind w:right="24"/>
-              <w:rPr>
-                <w:rFonts w:ascii="Times New Roman" w:hAnsi="Times New Roman"/>
-                <w:sz w:val="24"/>
-              </w:rPr>
-            </w:pPr>
-          </w:p>
-        </w:tc>
-        <w:tc>
-          <w:tcPr>
-            <w:tcW w:w="1843" w:type="dxa"/>
-          </w:tcPr>
-          <w:p>
-            <w:pPr>
-              <w:spacing w:line="276" w:lineRule="auto"/>
-              <w:ind w:right="24"/>
-              <w:rPr>
-                <w:rFonts w:ascii="Times New Roman" w:hAnsi="Times New Roman"/>
-                <w:sz w:val="24"/>
-              </w:rPr>
-            </w:pPr>
-          </w:p>
-        </w:tc>
-        <w:tc>
-          <w:tcPr>
-            <w:tcW w:w="708" w:type="dxa"/>
-          </w:tcPr>
-          <w:p>
-            <w:pPr>
-              <w:spacing w:line="276" w:lineRule="auto"/>
-              <w:ind w:right="24"/>
-              <w:rPr>
-                <w:rFonts w:ascii="Times New Roman" w:hAnsi="Times New Roman"/>
-                <w:sz w:val="24"/>
-              </w:rPr>
-            </w:pPr>
-          </w:p>
-        </w:tc>
-      </w:tr>
-      <w:tr>
-        <w:tc>
-          <w:tcPr>
-            <w:tcW w:w="596" w:type="dxa"/>
-          </w:tcPr>
-          <w:p>
-            <w:pPr>
-              <w:spacing w:line="276" w:lineRule="auto"/>
-              <w:ind w:right="24"/>
-              <w:rPr>
-                <w:rFonts w:ascii="Times New Roman" w:hAnsi="Times New Roman"/>
-                <w:sz w:val="24"/>
-              </w:rPr>
-            </w:pPr>
-          </w:p>
-        </w:tc>
-        <w:tc>
-          <w:tcPr>
-            <w:tcW w:w="5500" w:type="dxa"/>
-          </w:tcPr>
-          <w:p>
-            <w:pPr>
-              <w:spacing w:line="276" w:lineRule="auto"/>
-              <w:ind w:right="24"/>
-              <w:rPr>
-                <w:rFonts w:ascii="Times New Roman" w:hAnsi="Times New Roman"/>
-                <w:sz w:val="24"/>
-              </w:rPr>
-            </w:pPr>
-          </w:p>
-        </w:tc>
-        <w:tc>
-          <w:tcPr>
-            <w:tcW w:w="1559" w:type="dxa"/>
-          </w:tcPr>
-          <w:p>
-            <w:pPr>
-              <w:spacing w:line="276" w:lineRule="auto"/>
-              <w:ind w:right="24"/>
-              <w:rPr>
-                <w:rFonts w:ascii="Times New Roman" w:hAnsi="Times New Roman"/>
-                <w:sz w:val="24"/>
-              </w:rPr>
-            </w:pPr>
-          </w:p>
-        </w:tc>
-        <w:tc>
-          <w:tcPr>
-            <w:tcW w:w="1843" w:type="dxa"/>
-          </w:tcPr>
-          <w:p>
-            <w:pPr>
-              <w:spacing w:line="276" w:lineRule="auto"/>
-              <w:ind w:right="24"/>
-              <w:rPr>
-                <w:rFonts w:ascii="Times New Roman" w:hAnsi="Times New Roman"/>
-                <w:sz w:val="24"/>
-              </w:rPr>
-            </w:pPr>
-          </w:p>
-        </w:tc>
-        <w:tc>
-          <w:tcPr>
-            <w:tcW w:w="708" w:type="dxa"/>
-          </w:tcPr>
-          <w:p>
-            <w:pPr>
-              <w:spacing w:line="276" w:lineRule="auto"/>
-              <w:ind w:right="24"/>
-              <w:rPr>
-                <w:rFonts w:ascii="Times New Roman" w:hAnsi="Times New Roman"/>
-                <w:sz w:val="24"/>
-              </w:rPr>
-            </w:pPr>
-          </w:p>
-        </w:tc>
-      </w:tr>
-      <w:tr>
-        <w:tc>
-          <w:tcPr>
-            <w:tcW w:w="596" w:type="dxa"/>
-          </w:tcPr>
-          <w:p>
-            <w:pPr>
-              <w:spacing w:line="276" w:lineRule="auto"/>
-              <w:ind w:right="24"/>
-              <w:rPr>
-                <w:rFonts w:ascii="Times New Roman" w:hAnsi="Times New Roman"/>
-                <w:sz w:val="24"/>
-              </w:rPr>
-            </w:pPr>
-          </w:p>
-        </w:tc>
-        <w:tc>
-          <w:tcPr>
-            <w:tcW w:w="5500" w:type="dxa"/>
-          </w:tcPr>
-          <w:p>
-            <w:pPr>
-              <w:spacing w:line="276" w:lineRule="auto"/>
-              <w:ind w:right="24"/>
-              <w:rPr>
-                <w:rFonts w:ascii="Times New Roman" w:hAnsi="Times New Roman"/>
-                <w:sz w:val="24"/>
-              </w:rPr>
-            </w:pPr>
-          </w:p>
-        </w:tc>
-        <w:tc>
-          <w:tcPr>
-            <w:tcW w:w="1559" w:type="dxa"/>
-          </w:tcPr>
-          <w:p>
-            <w:pPr>
-              <w:spacing w:line="276" w:lineRule="auto"/>
-              <w:ind w:right="24"/>
-              <w:rPr>
-                <w:rFonts w:ascii="Times New Roman" w:hAnsi="Times New Roman"/>
-                <w:sz w:val="24"/>
-              </w:rPr>
-            </w:pPr>
-          </w:p>
-        </w:tc>
-        <w:tc>
-          <w:tcPr>
-            <w:tcW w:w="1843" w:type="dxa"/>
-          </w:tcPr>
-          <w:p>
-            <w:pPr>
-              <w:spacing w:line="276" w:lineRule="auto"/>
-              <w:ind w:right="24"/>
-              <w:rPr>
-                <w:rFonts w:ascii="Times New Roman" w:hAnsi="Times New Roman"/>
-                <w:sz w:val="24"/>
-              </w:rPr>
-            </w:pPr>
-          </w:p>
-        </w:tc>
-        <w:tc>
-          <w:tcPr>
-            <w:tcW w:w="708" w:type="dxa"/>
-          </w:tcPr>
-          <w:p>
-            <w:pPr>
-              <w:spacing w:line="276" w:lineRule="auto"/>
-              <w:ind w:right="24"/>
-              <w:rPr>
-                <w:rFonts w:ascii="Times New Roman" w:hAnsi="Times New Roman"/>
-                <w:sz w:val="24"/>
-              </w:rPr>
-            </w:pPr>
-          </w:p>
-        </w:tc>
-      </w:tr>
-      <w:tr>
-        <w:tc>
-          <w:tcPr>
-            <w:tcW w:w="596" w:type="dxa"/>
-          </w:tcPr>
-          <w:p>
-            <w:pPr>
-              <w:spacing w:line="276" w:lineRule="auto"/>
-              <w:ind w:right="24"/>
-              <w:rPr>
-                <w:rFonts w:ascii="Times New Roman" w:hAnsi="Times New Roman"/>
-                <w:sz w:val="24"/>
-              </w:rPr>
-            </w:pPr>
-          </w:p>
-        </w:tc>
-        <w:tc>
-          <w:tcPr>
-            <w:tcW w:w="5500" w:type="dxa"/>
-          </w:tcPr>
-          <w:p>
-            <w:pPr>
-              <w:spacing w:line="276" w:lineRule="auto"/>
-              <w:ind w:right="24"/>
-              <w:rPr>
-                <w:rFonts w:ascii="Times New Roman" w:hAnsi="Times New Roman"/>
-                <w:sz w:val="24"/>
-              </w:rPr>
-            </w:pPr>
-          </w:p>
-        </w:tc>
-        <w:tc>
-          <w:tcPr>
-            <w:tcW w:w="1559" w:type="dxa"/>
-          </w:tcPr>
-          <w:p>
-            <w:pPr>
-              <w:spacing w:line="276" w:lineRule="auto"/>
-              <w:ind w:right="24"/>
-              <w:rPr>
-                <w:rFonts w:ascii="Times New Roman" w:hAnsi="Times New Roman"/>
-                <w:sz w:val="24"/>
-              </w:rPr>
-            </w:pPr>
-          </w:p>
-        </w:tc>
-        <w:tc>
-          <w:tcPr>
-            <w:tcW w:w="1843" w:type="dxa"/>
-          </w:tcPr>
-          <w:p>
-            <w:pPr>
-              <w:spacing w:line="276" w:lineRule="auto"/>
-              <w:ind w:right="24"/>
-              <w:rPr>
-                <w:rFonts w:ascii="Times New Roman" w:hAnsi="Times New Roman"/>
-                <w:sz w:val="24"/>
-              </w:rPr>
-            </w:pPr>
-          </w:p>
-        </w:tc>
-        <w:tc>
-          <w:tcPr>
-            <w:tcW w:w="708" w:type="dxa"/>
-          </w:tcPr>
-          <w:p>
-            <w:pPr>
-              <w:spacing w:line="276" w:lineRule="auto"/>
-              <w:ind w:right="24"/>
-              <w:rPr>
-                <w:rFonts w:ascii="Times New Roman" w:hAnsi="Times New Roman"/>
-                <w:sz w:val="24"/>
-              </w:rPr>
-            </w:pPr>
-          </w:p>
-        </w:tc>
-      </w:tr>
-      <w:tr>
-        <w:tc>
-          <w:tcPr>
-            <w:tcW w:w="596" w:type="dxa"/>
-          </w:tcPr>
-          <w:p>
-            <w:pPr>
-              <w:spacing w:line="276" w:lineRule="auto"/>
-              <w:ind w:right="24"/>
-              <w:rPr>
-                <w:rFonts w:ascii="Times New Roman" w:hAnsi="Times New Roman"/>
-                <w:b/>
-                <w:sz w:val="24"/>
-              </w:rPr>
-            </w:pPr>
-          </w:p>
-        </w:tc>
-        <w:tc>
-          <w:tcPr>
-            <w:tcW w:w="5500" w:type="dxa"/>
-          </w:tcPr>
-          <w:p>
-            <w:pPr>
-              <w:spacing w:line="276" w:lineRule="auto"/>
-              <w:ind w:right="24"/>
-              <w:rPr>
-                <w:rFonts w:ascii="Times New Roman" w:hAnsi="Times New Roman"/>
-                <w:b/>
-                <w:sz w:val="24"/>
-              </w:rPr>
-            </w:pPr>
-          </w:p>
-        </w:tc>
-        <w:tc>
-          <w:tcPr>
-            <w:tcW w:w="1559" w:type="dxa"/>
-          </w:tcPr>
-          <w:p>
-            <w:pPr>
-              <w:spacing w:line="276" w:lineRule="auto"/>
-              <w:ind w:right="24"/>
-              <w:rPr>
-                <w:rFonts w:ascii="Times New Roman" w:hAnsi="Times New Roman"/>
-                <w:b/>
-                <w:sz w:val="24"/>
-              </w:rPr>
-            </w:pPr>
-          </w:p>
-        </w:tc>
-        <w:tc>
-          <w:tcPr>
-            <w:tcW w:w="1843" w:type="dxa"/>
-          </w:tcPr>
-          <w:p>
-            <w:pPr>
-              <w:spacing w:line="276" w:lineRule="auto"/>
-              <w:ind w:right="24"/>
-              <w:rPr>
-                <w:rFonts w:ascii="Times New Roman" w:hAnsi="Times New Roman"/>
-                <w:b/>
-                <w:sz w:val="24"/>
-              </w:rPr>
-            </w:pPr>
-          </w:p>
-        </w:tc>
-        <w:tc>
-          <w:tcPr>
-            <w:tcW w:w="708" w:type="dxa"/>
-          </w:tcPr>
-          <w:p>
-            <w:pPr>
-              <w:spacing w:line="276" w:lineRule="auto"/>
-              <w:ind w:right="24"/>
-              <w:rPr>
-                <w:rFonts w:ascii="Times New Roman" w:hAnsi="Times New Roman"/>
-                <w:b/>
-                <w:sz w:val="24"/>
-              </w:rPr>
-            </w:pPr>
-          </w:p>
-        </w:tc>
-      </w:tr>
-      <w:tr>
-        <w:tc>
-          <w:tcPr>
-            <w:tcW w:w="596" w:type="dxa"/>
-          </w:tcPr>
-          <w:p>
-            <w:pPr>
-              <w:spacing w:line="276" w:lineRule="auto"/>
-              <w:ind w:right="24"/>
-              <w:rPr>
-                <w:rFonts w:ascii="Times New Roman" w:hAnsi="Times New Roman"/>
-                <w:b/>
-                <w:sz w:val="24"/>
-              </w:rPr>
-            </w:pPr>
-          </w:p>
-        </w:tc>
-        <w:tc>
-          <w:tcPr>
-            <w:tcW w:w="5500" w:type="dxa"/>
-          </w:tcPr>
-          <w:p>
-            <w:pPr>
-              <w:spacing w:line="276" w:lineRule="auto"/>
-              <w:ind w:right="24"/>
-              <w:rPr>
-                <w:rFonts w:ascii="Times New Roman" w:hAnsi="Times New Roman"/>
-                <w:b/>
-                <w:sz w:val="24"/>
-              </w:rPr>
-            </w:pPr>
-          </w:p>
-        </w:tc>
-        <w:tc>
-          <w:tcPr>
-            <w:tcW w:w="1559" w:type="dxa"/>
-          </w:tcPr>
-          <w:p>
-            <w:pPr>
-              <w:spacing w:line="276" w:lineRule="auto"/>
-              <w:ind w:right="24"/>
-              <w:rPr>
-                <w:rFonts w:ascii="Times New Roman" w:hAnsi="Times New Roman"/>
-                <w:b/>
-                <w:sz w:val="24"/>
-              </w:rPr>
-            </w:pPr>
-          </w:p>
-        </w:tc>
-        <w:tc>
-          <w:tcPr>
-            <w:tcW w:w="1843" w:type="dxa"/>
-          </w:tcPr>
-          <w:p>
-            <w:pPr>
-              <w:spacing w:line="276" w:lineRule="auto"/>
-              <w:ind w:right="24"/>
-              <w:rPr>
-                <w:rFonts w:ascii="Times New Roman" w:hAnsi="Times New Roman"/>
-                <w:b/>
-                <w:sz w:val="24"/>
-              </w:rPr>
-            </w:pPr>
-          </w:p>
-        </w:tc>
-        <w:tc>
-          <w:tcPr>
-            <w:tcW w:w="708" w:type="dxa"/>
-          </w:tcPr>
-          <w:p>
-            <w:pPr>
-              <w:spacing w:line="276" w:lineRule="auto"/>
-              <w:ind w:right="24"/>
-              <w:rPr>
-                <w:rFonts w:ascii="Times New Roman" w:hAnsi="Times New Roman"/>
-                <w:b/>
-                <w:sz w:val="24"/>
-              </w:rPr>
-            </w:pPr>
-          </w:p>
-        </w:tc>
-      </w:tr>
-      <w:tr>
-        <w:tc>
-          <w:tcPr>
-            <w:tcW w:w="596" w:type="dxa"/>
-          </w:tcPr>
-          <w:p>
-            <w:pPr>
-              <w:spacing w:line="276" w:lineRule="auto"/>
-              <w:ind w:right="24"/>
-              <w:rPr>
-                <w:rFonts w:ascii="Times New Roman" w:hAnsi="Times New Roman"/>
-                <w:b/>
-                <w:sz w:val="24"/>
-              </w:rPr>
-            </w:pPr>
-          </w:p>
-        </w:tc>
-        <w:tc>
-          <w:tcPr>
-            <w:tcW w:w="5500" w:type="dxa"/>
-          </w:tcPr>
-          <w:p>
-            <w:pPr>
-              <w:spacing w:line="276" w:lineRule="auto"/>
-              <w:ind w:right="24"/>
-              <w:rPr>
-                <w:rFonts w:ascii="Times New Roman" w:hAnsi="Times New Roman"/>
-                <w:b/>
-                <w:sz w:val="24"/>
-              </w:rPr>
-            </w:pPr>
-          </w:p>
-        </w:tc>
-        <w:tc>
-          <w:tcPr>
-            <w:tcW w:w="1559" w:type="dxa"/>
-          </w:tcPr>
-          <w:p>
-            <w:pPr>
-              <w:spacing w:line="276" w:lineRule="auto"/>
-              <w:ind w:right="24"/>
-              <w:rPr>
-                <w:rFonts w:ascii="Times New Roman" w:hAnsi="Times New Roman"/>
-                <w:b/>
-                <w:sz w:val="24"/>
-              </w:rPr>
-            </w:pPr>
-          </w:p>
-        </w:tc>
-        <w:tc>
-          <w:tcPr>
-            <w:tcW w:w="1843" w:type="dxa"/>
-          </w:tcPr>
-          <w:p>
-            <w:pPr>
-              <w:spacing w:line="276" w:lineRule="auto"/>
-              <w:ind w:right="24"/>
-              <w:rPr>
-                <w:rFonts w:ascii="Times New Roman" w:hAnsi="Times New Roman"/>
-                <w:b/>
-                <w:sz w:val="24"/>
-              </w:rPr>
-            </w:pPr>
-          </w:p>
-        </w:tc>
-        <w:tc>
-          <w:tcPr>
-            <w:tcW w:w="708" w:type="dxa"/>
-          </w:tcPr>
-          <w:p>
-            <w:pPr>
-              <w:spacing w:line="276" w:lineRule="auto"/>
-              <w:ind w:right="24"/>
-              <w:rPr>
-                <w:rFonts w:ascii="Times New Roman" w:hAnsi="Times New Roman"/>
-                <w:b/>
-                <w:sz w:val="24"/>
-              </w:rPr>
-            </w:pPr>
-          </w:p>
-        </w:tc>
-      </w:tr>
-      <w:tr>
-        <w:tc>
-          <w:tcPr>
-            <w:tcW w:w="596" w:type="dxa"/>
-          </w:tcPr>
-          <w:p>
-            <w:pPr>
-              <w:spacing w:line="276" w:lineRule="auto"/>
-              <w:ind w:right="24"/>
-              <w:rPr>
-                <w:rFonts w:ascii="Times New Roman" w:hAnsi="Times New Roman"/>
-                <w:b/>
-                <w:sz w:val="24"/>
-              </w:rPr>
-            </w:pPr>
-          </w:p>
-        </w:tc>
-        <w:tc>
-          <w:tcPr>
-            <w:tcW w:w="5500" w:type="dxa"/>
-          </w:tcPr>
-          <w:p>
-            <w:pPr>
-              <w:spacing w:line="276" w:lineRule="auto"/>
-              <w:ind w:right="24"/>
-              <w:rPr>
-                <w:rFonts w:ascii="Times New Roman" w:hAnsi="Times New Roman"/>
-                <w:b/>
-                <w:sz w:val="24"/>
-              </w:rPr>
-            </w:pPr>
-          </w:p>
-        </w:tc>
-        <w:tc>
-          <w:tcPr>
-            <w:tcW w:w="1559" w:type="dxa"/>
-          </w:tcPr>
-          <w:p>
-            <w:pPr>
-              <w:spacing w:line="276" w:lineRule="auto"/>
-              <w:ind w:right="24"/>
-              <w:rPr>
-                <w:rFonts w:ascii="Times New Roman" w:hAnsi="Times New Roman"/>
-                <w:b/>
-                <w:sz w:val="24"/>
-              </w:rPr>
-            </w:pPr>
-          </w:p>
-        </w:tc>
-        <w:tc>
-          <w:tcPr>
-            <w:tcW w:w="1843" w:type="dxa"/>
-          </w:tcPr>
-          <w:p>
-            <w:pPr>
-              <w:spacing w:line="276" w:lineRule="auto"/>
-              <w:ind w:right="24"/>
-              <w:rPr>
-                <w:rFonts w:ascii="Times New Roman" w:hAnsi="Times New Roman"/>
-                <w:b/>
-                <w:sz w:val="24"/>
-              </w:rPr>
-            </w:pPr>
-          </w:p>
-        </w:tc>
-        <w:tc>
-          <w:tcPr>
-            <w:tcW w:w="708" w:type="dxa"/>
-          </w:tcPr>
-          <w:p>
-            <w:pPr>
-              <w:spacing w:line="276" w:lineRule="auto"/>
-              <w:ind w:right="24"/>
-              <w:rPr>
-                <w:rFonts w:ascii="Times New Roman" w:hAnsi="Times New Roman"/>
-                <w:b/>
-                <w:sz w:val="24"/>
-              </w:rPr>
-            </w:pPr>
-          </w:p>
-        </w:tc>
-      </w:tr>
-      <w:tr>
-        <w:tc>
-          <w:tcPr>
-            <w:tcW w:w="596" w:type="dxa"/>
-          </w:tcPr>
-          <w:p>
-            <w:pPr>
-              <w:spacing w:line="276" w:lineRule="auto"/>
-              <w:ind w:right="24"/>
-              <w:rPr>
-                <w:rFonts w:ascii="Times New Roman" w:hAnsi="Times New Roman"/>
-                <w:b/>
-                <w:sz w:val="24"/>
-              </w:rPr>
-            </w:pPr>
-          </w:p>
-        </w:tc>
-        <w:tc>
-          <w:tcPr>
-            <w:tcW w:w="5500" w:type="dxa"/>
-          </w:tcPr>
-          <w:p>
-            <w:pPr>
-              <w:spacing w:line="276" w:lineRule="auto"/>
-              <w:ind w:right="24"/>
-              <w:rPr>
-                <w:rFonts w:ascii="Times New Roman" w:hAnsi="Times New Roman"/>
-                <w:b/>
-                <w:sz w:val="24"/>
-              </w:rPr>
-            </w:pPr>
-          </w:p>
-        </w:tc>
-        <w:tc>
-          <w:tcPr>
-            <w:tcW w:w="1559" w:type="dxa"/>
-          </w:tcPr>
-          <w:p>
-            <w:pPr>
-              <w:spacing w:line="276" w:lineRule="auto"/>
-              <w:ind w:right="24"/>
-              <w:rPr>
-                <w:rFonts w:ascii="Times New Roman" w:hAnsi="Times New Roman"/>
-                <w:b/>
-                <w:sz w:val="24"/>
-              </w:rPr>
-            </w:pPr>
-          </w:p>
-        </w:tc>
-        <w:tc>
-          <w:tcPr>
-            <w:tcW w:w="1843" w:type="dxa"/>
-          </w:tcPr>
-          <w:p>
-            <w:pPr>
-              <w:spacing w:line="276" w:lineRule="auto"/>
-              <w:ind w:right="24"/>
-              <w:rPr>
-                <w:rFonts w:ascii="Times New Roman" w:hAnsi="Times New Roman"/>
-                <w:b/>
-                <w:sz w:val="24"/>
-              </w:rPr>
-            </w:pPr>
-          </w:p>
-        </w:tc>
-        <w:tc>
-          <w:tcPr>
-            <w:tcW w:w="708" w:type="dxa"/>
-          </w:tcPr>
-          <w:p>
-            <w:pPr>
-              <w:spacing w:line="276" w:lineRule="auto"/>
-              <w:ind w:right="24"/>
-              <w:rPr>
-                <w:rFonts w:ascii="Times New Roman" w:hAnsi="Times New Roman"/>
-                <w:b/>
-                <w:sz w:val="24"/>
-              </w:rPr>
-            </w:pPr>
-          </w:p>
-        </w:tc>
-      </w:tr>
-      <w:tr>
-        <w:tc>
-          <w:tcPr>
-            <w:tcW w:w="596" w:type="dxa"/>
-          </w:tcPr>
-          <w:p>
-            <w:pPr>
-              <w:spacing w:line="276" w:lineRule="auto"/>
-              <w:ind w:right="24"/>
-              <w:rPr>
-                <w:rFonts w:ascii="Times New Roman" w:hAnsi="Times New Roman"/>
-                <w:b/>
-                <w:sz w:val="24"/>
-              </w:rPr>
-            </w:pPr>
-          </w:p>
-        </w:tc>
-        <w:tc>
-          <w:tcPr>
-            <w:tcW w:w="5500" w:type="dxa"/>
-          </w:tcPr>
-          <w:p>
-            <w:pPr>
-              <w:spacing w:line="276" w:lineRule="auto"/>
-              <w:ind w:right="24"/>
-              <w:rPr>
-                <w:rFonts w:ascii="Times New Roman" w:hAnsi="Times New Roman"/>
-                <w:b/>
-                <w:sz w:val="24"/>
-              </w:rPr>
-            </w:pPr>
-          </w:p>
-        </w:tc>
-        <w:tc>
-          <w:tcPr>
-            <w:tcW w:w="1559" w:type="dxa"/>
-          </w:tcPr>
-          <w:p>
-            <w:pPr>
-              <w:spacing w:line="276" w:lineRule="auto"/>
-              <w:ind w:right="24"/>
-              <w:rPr>
-                <w:rFonts w:ascii="Times New Roman" w:hAnsi="Times New Roman"/>
-                <w:b/>
-                <w:sz w:val="24"/>
-              </w:rPr>
-            </w:pPr>
-          </w:p>
-        </w:tc>
-        <w:tc>
-          <w:tcPr>
-            <w:tcW w:w="1843" w:type="dxa"/>
-          </w:tcPr>
-          <w:p>
-            <w:pPr>
-              <w:spacing w:line="276" w:lineRule="auto"/>
-              <w:ind w:right="24"/>
-              <w:rPr>
-                <w:rFonts w:ascii="Times New Roman" w:hAnsi="Times New Roman"/>
-                <w:b/>
-                <w:sz w:val="24"/>
-              </w:rPr>
-            </w:pPr>
-          </w:p>
-        </w:tc>
-        <w:tc>
-          <w:tcPr>
-            <w:tcW w:w="708" w:type="dxa"/>
-          </w:tcPr>
-          <w:p>
-            <w:pPr>
-              <w:spacing w:line="276" w:lineRule="auto"/>
-              <w:ind w:right="24"/>
-              <w:rPr>
-                <w:rFonts w:ascii="Times New Roman" w:hAnsi="Times New Roman"/>
-                <w:b/>
-                <w:sz w:val="24"/>
-              </w:rPr>
-            </w:pPr>
-          </w:p>
-        </w:tc>
-      </w:tr>
-      <w:tr>
-        <w:tc>
-          <w:tcPr>
-            <w:tcW w:w="596" w:type="dxa"/>
-          </w:tcPr>
-          <w:p>
-            <w:pPr>
-              <w:spacing w:line="276" w:lineRule="auto"/>
-              <w:ind w:right="24"/>
-              <w:rPr>
-                <w:rFonts w:ascii="Times New Roman" w:hAnsi="Times New Roman"/>
-                <w:b/>
-                <w:sz w:val="24"/>
-              </w:rPr>
-            </w:pPr>
-          </w:p>
-        </w:tc>
-        <w:tc>
-          <w:tcPr>
-            <w:tcW w:w="5500" w:type="dxa"/>
-          </w:tcPr>
-          <w:p>
-            <w:pPr>
-              <w:spacing w:line="276" w:lineRule="auto"/>
-              <w:ind w:right="24"/>
-              <w:rPr>
-                <w:rFonts w:ascii="Times New Roman" w:hAnsi="Times New Roman"/>
-                <w:b/>
-                <w:sz w:val="24"/>
-              </w:rPr>
-            </w:pPr>
-          </w:p>
-        </w:tc>
-        <w:tc>
-          <w:tcPr>
-            <w:tcW w:w="1559" w:type="dxa"/>
-          </w:tcPr>
-          <w:p>
-            <w:pPr>
-              <w:spacing w:line="276" w:lineRule="auto"/>
-              <w:ind w:right="24"/>
-              <w:rPr>
-                <w:rFonts w:ascii="Times New Roman" w:hAnsi="Times New Roman"/>
-                <w:b/>
-                <w:sz w:val="24"/>
-              </w:rPr>
-            </w:pPr>
-          </w:p>
-        </w:tc>
-        <w:tc>
-          <w:tcPr>
-            <w:tcW w:w="1843" w:type="dxa"/>
-          </w:tcPr>
-          <w:p>
-            <w:pPr>
-              <w:spacing w:line="276" w:lineRule="auto"/>
-              <w:ind w:right="24"/>
-              <w:rPr>
-                <w:rFonts w:ascii="Times New Roman" w:hAnsi="Times New Roman"/>
-                <w:b/>
-                <w:sz w:val="24"/>
-              </w:rPr>
-            </w:pPr>
-          </w:p>
-        </w:tc>
-        <w:tc>
-          <w:tcPr>
-            <w:tcW w:w="708" w:type="dxa"/>
-          </w:tcPr>
-          <w:p>
-            <w:pPr>
-              <w:spacing w:line="276" w:lineRule="auto"/>
-              <w:ind w:right="24"/>
-              <w:rPr>
-                <w:rFonts w:ascii="Times New Roman" w:hAnsi="Times New Roman"/>
-                <w:b/>
-                <w:sz w:val="24"/>
-              </w:rPr>
-            </w:pPr>
-          </w:p>
-        </w:tc>
-      </w:tr>
-      <w:tr>
-        <w:tc>
-          <w:tcPr>
-            <w:tcW w:w="596" w:type="dxa"/>
-          </w:tcPr>
-          <w:p>
-            <w:pPr>
-              <w:spacing w:line="276" w:lineRule="auto"/>
-              <w:ind w:right="24"/>
-              <w:rPr>
-                <w:rFonts w:ascii="Times New Roman" w:hAnsi="Times New Roman"/>
-                <w:b/>
-                <w:sz w:val="24"/>
-              </w:rPr>
-            </w:pPr>
-          </w:p>
-        </w:tc>
-        <w:tc>
-          <w:tcPr>
-            <w:tcW w:w="5500" w:type="dxa"/>
-          </w:tcPr>
-          <w:p>
-            <w:pPr>
-              <w:spacing w:line="276" w:lineRule="auto"/>
-              <w:ind w:right="24"/>
-              <w:rPr>
-                <w:rFonts w:ascii="Times New Roman" w:hAnsi="Times New Roman"/>
-                <w:b/>
-                <w:sz w:val="24"/>
-              </w:rPr>
-            </w:pPr>
-          </w:p>
-        </w:tc>
-        <w:tc>
-          <w:tcPr>
-            <w:tcW w:w="1559" w:type="dxa"/>
-          </w:tcPr>
-          <w:p>
-            <w:pPr>
-              <w:spacing w:line="276" w:lineRule="auto"/>
-              <w:ind w:right="24"/>
-              <w:rPr>
-                <w:rFonts w:ascii="Times New Roman" w:hAnsi="Times New Roman"/>
-                <w:b/>
-                <w:sz w:val="24"/>
-              </w:rPr>
-            </w:pPr>
-          </w:p>
-        </w:tc>
-        <w:tc>
-          <w:tcPr>
-            <w:tcW w:w="1843" w:type="dxa"/>
-          </w:tcPr>
-          <w:p>
-            <w:pPr>
-              <w:spacing w:line="276" w:lineRule="auto"/>
-              <w:ind w:right="24"/>
-              <w:rPr>
-                <w:rFonts w:ascii="Times New Roman" w:hAnsi="Times New Roman"/>
-                <w:b/>
-                <w:sz w:val="24"/>
-              </w:rPr>
-            </w:pPr>
-          </w:p>
-        </w:tc>
-        <w:tc>
-          <w:tcPr>
-            <w:tcW w:w="708" w:type="dxa"/>
-          </w:tcPr>
-          <w:p>
-            <w:pPr>
-              <w:spacing w:line="276" w:lineRule="auto"/>
-              <w:ind w:right="24"/>
-              <w:rPr>
-                <w:rFonts w:ascii="Times New Roman" w:hAnsi="Times New Roman"/>
-                <w:b/>
-                <w:sz w:val="24"/>
-              </w:rPr>
-            </w:pPr>
-          </w:p>
-        </w:tc>
-      </w:tr>
-      <w:tr>
-        <w:tc>
-          <w:tcPr>
-            <w:tcW w:w="596" w:type="dxa"/>
-          </w:tcPr>
-          <w:p>
-            <w:pPr>
-              <w:spacing w:line="276" w:lineRule="auto"/>
-              <w:ind w:right="24"/>
-              <w:rPr>
-                <w:rFonts w:ascii="Times New Roman" w:hAnsi="Times New Roman"/>
-                <w:b/>
-                <w:sz w:val="24"/>
-              </w:rPr>
-            </w:pPr>
-          </w:p>
-        </w:tc>
-        <w:tc>
-          <w:tcPr>
-            <w:tcW w:w="5500" w:type="dxa"/>
-          </w:tcPr>
-          <w:p>
-            <w:pPr>
-              <w:spacing w:line="276" w:lineRule="auto"/>
-              <w:ind w:right="24"/>
-              <w:rPr>
-                <w:rFonts w:ascii="Times New Roman" w:hAnsi="Times New Roman"/>
-                <w:b/>
-                <w:sz w:val="24"/>
-              </w:rPr>
-            </w:pPr>
-          </w:p>
-        </w:tc>
-        <w:tc>
-          <w:tcPr>
-            <w:tcW w:w="1559" w:type="dxa"/>
-          </w:tcPr>
-          <w:p>
-            <w:pPr>
-              <w:spacing w:line="276" w:lineRule="auto"/>
-              <w:ind w:right="24"/>
-              <w:rPr>
-                <w:rFonts w:ascii="Times New Roman" w:hAnsi="Times New Roman"/>
-                <w:b/>
-                <w:sz w:val="24"/>
-              </w:rPr>
-            </w:pPr>
-          </w:p>
-        </w:tc>
-        <w:tc>
-          <w:tcPr>
-            <w:tcW w:w="1843" w:type="dxa"/>
-          </w:tcPr>
-          <w:p>
-            <w:pPr>
-              <w:spacing w:line="276" w:lineRule="auto"/>
-              <w:ind w:right="24"/>
-              <w:rPr>
-                <w:rFonts w:ascii="Times New Roman" w:hAnsi="Times New Roman"/>
-                <w:b/>
-                <w:sz w:val="24"/>
-              </w:rPr>
-            </w:pPr>
-          </w:p>
-        </w:tc>
-        <w:tc>
-          <w:tcPr>
-            <w:tcW w:w="708" w:type="dxa"/>
-          </w:tcPr>
-          <w:p>
-            <w:pPr>
-              <w:spacing w:line="276" w:lineRule="auto"/>
-              <w:ind w:right="24"/>
-              <w:rPr>
-                <w:rFonts w:ascii="Times New Roman" w:hAnsi="Times New Roman"/>
-                <w:b/>
-                <w:sz w:val="24"/>
-              </w:rPr>
-            </w:pPr>
-          </w:p>
-        </w:tc>
-      </w:tr>
-      <w:tr>
-        <w:tc>
-          <w:tcPr>
-            <w:tcW w:w="596" w:type="dxa"/>
-          </w:tcPr>
-          <w:p>
-            <w:pPr>
-              <w:spacing w:line="276" w:lineRule="auto"/>
-              <w:ind w:right="24"/>
-              <w:rPr>
-                <w:rFonts w:ascii="Times New Roman" w:hAnsi="Times New Roman"/>
-                <w:b/>
-                <w:sz w:val="24"/>
-              </w:rPr>
-            </w:pPr>
-          </w:p>
-        </w:tc>
-        <w:tc>
-          <w:tcPr>
-            <w:tcW w:w="5500" w:type="dxa"/>
-          </w:tcPr>
-          <w:p>
-            <w:pPr>
-              <w:spacing w:line="276" w:lineRule="auto"/>
-              <w:ind w:right="24"/>
-              <w:rPr>
-                <w:rFonts w:ascii="Times New Roman" w:hAnsi="Times New Roman"/>
-                <w:b/>
-                <w:sz w:val="24"/>
-              </w:rPr>
-            </w:pPr>
-          </w:p>
-        </w:tc>
-        <w:tc>
-          <w:tcPr>
-            <w:tcW w:w="1559" w:type="dxa"/>
-          </w:tcPr>
-          <w:p>
-            <w:pPr>
-              <w:spacing w:line="276" w:lineRule="auto"/>
-              <w:ind w:right="24"/>
-              <w:rPr>
-                <w:rFonts w:ascii="Times New Roman" w:hAnsi="Times New Roman"/>
-                <w:b/>
-                <w:sz w:val="24"/>
-              </w:rPr>
-            </w:pPr>
-          </w:p>
-        </w:tc>
-        <w:tc>
-          <w:tcPr>
-            <w:tcW w:w="1843" w:type="dxa"/>
-          </w:tcPr>
-          <w:p>
-            <w:pPr>
-              <w:spacing w:line="276" w:lineRule="auto"/>
-              <w:ind w:right="24"/>
-              <w:rPr>
-                <w:rFonts w:ascii="Times New Roman" w:hAnsi="Times New Roman"/>
-                <w:b/>
-                <w:sz w:val="24"/>
-              </w:rPr>
-            </w:pPr>
-          </w:p>
-        </w:tc>
-        <w:tc>
-          <w:tcPr>
-            <w:tcW w:w="708" w:type="dxa"/>
+            <w:tcW w:w="2551" w:type="dxa"/>
           </w:tcPr>
           <w:p>
             <w:pPr>
@@ -2214,7 +940,7 @@
         </w:tc>
         <w:tc>
           <w:tcPr>
-            <w:tcW w:w="1843" w:type="dxa"/>
+            <w:tcW w:w="2551" w:type="dxa"/>
           </w:tcPr>
           <w:p>
             <w:pPr>
@@ -2226,22 +952,13 @@
                 <w:sz w:val="24"/>
               </w:rPr>
             </w:pPr>
-          </w:p>
-        </w:tc>
-        <w:tc>
-          <w:tcPr>
-            <w:tcW w:w="708" w:type="dxa"/>
-          </w:tcPr>
-          <w:p>
-            <w:pPr>
-              <w:spacing w:line="276" w:lineRule="auto"/>
-              <w:ind w:right="24"/>
-              <w:jc w:val="right"/>
-              <w:rPr>
-                <w:rFonts w:ascii="Times New Roman" w:hAnsi="Times New Roman"/>
-                <w:sz w:val="24"/>
-              </w:rPr>
-            </w:pPr>
+            <w:r>
+              <w:rPr>
+                <w:rFonts w:ascii="Times New Roman" w:hAnsi="Times New Roman"/>
+                <w:sz w:val="24"/>
+              </w:rPr>
+              <w:t>[Subtotal]</w:t>
+            </w:r>
           </w:p>
         </w:tc>
       </w:tr>
@@ -2310,16 +1027,40 @@
                 <w:sz w:val="24"/>
               </w:rPr>
             </w:pPr>
-            <w:proofErr w:type="spellStart"/>
             <w:r>
               <w:rPr>
                 <w:rFonts w:ascii="Times New Roman" w:hAnsi="Times New Roman"/>
                 <w:b/>
                 <w:sz w:val="24"/>
               </w:rPr>
-              <w:t>Vat@16</w:t>
+              <w:t>Vat@</w:t>
             </w:r>
-            <w:proofErr w:type="spellEnd"/>
+            <w:r>
+              <w:rPr>
+                <w:rFonts w:ascii="Times New Roman" w:hAnsi="Times New Roman"/>
+                <w:b/>
+                <w:sz w:val="24"/>
+              </w:rPr>
+              <w:t>[</w:t>
+            </w:r>
+            <w:r>
+              <w:rPr>
+                <w:rFonts w:ascii="Times New Roman" w:hAnsi="Times New Roman"/>
+                <w:b/>
+                <w:sz w:val="24"/>
+              </w:rPr>
+              <w:t>Tax</w:t>
+            </w:r>
+            <w:bookmarkStart w:id="0" w:name="_GoBack"/>
+            <w:bookmarkEnd w:id="0"/>
+            <w:r>
+              <w:rPr>
+                <w:rFonts w:ascii="Times New Roman" w:hAnsi="Times New Roman"/>
+                <w:b/>
+                <w:sz w:val="24"/>
+              </w:rPr>
+              <w:t>]</w:t>
+            </w:r>
             <w:r>
               <w:rPr>
                 <w:rFonts w:ascii="Times New Roman" w:hAnsi="Times New Roman"/>
@@ -2332,7 +1073,7 @@
         </w:tc>
         <w:tc>
           <w:tcPr>
-            <w:tcW w:w="1843" w:type="dxa"/>
+            <w:tcW w:w="2551" w:type="dxa"/>
           </w:tcPr>
           <w:p>
             <w:pPr>
@@ -2344,22 +1085,29 @@
                 <w:sz w:val="24"/>
               </w:rPr>
             </w:pPr>
-          </w:p>
-        </w:tc>
-        <w:tc>
-          <w:tcPr>
-            <w:tcW w:w="708" w:type="dxa"/>
-          </w:tcPr>
-          <w:p>
-            <w:pPr>
-              <w:spacing w:line="276" w:lineRule="auto"/>
-              <w:ind w:right="24"/>
-              <w:jc w:val="right"/>
-              <w:rPr>
-                <w:rFonts w:ascii="Times New Roman" w:hAnsi="Times New Roman"/>
-                <w:sz w:val="24"/>
-              </w:rPr>
-            </w:pPr>
+            <w:r>
+              <w:rPr>
+                <w:rFonts w:ascii="Times New Roman" w:hAnsi="Times New Roman"/>
+                <w:sz w:val="24"/>
+              </w:rPr>
+              <w:t>[</w:t>
+            </w:r>
+            <w:proofErr w:type="spellStart"/>
+            <w:r>
+              <w:rPr>
+                <w:rFonts w:ascii="Times New Roman" w:hAnsi="Times New Roman"/>
+                <w:sz w:val="24"/>
+              </w:rPr>
+              <w:t>Taxed_amount</w:t>
+            </w:r>
+            <w:proofErr w:type="spellEnd"/>
+            <w:r>
+              <w:rPr>
+                <w:rFonts w:ascii="Times New Roman" w:hAnsi="Times New Roman"/>
+                <w:sz w:val="24"/>
+              </w:rPr>
+              <w:t>]</w:t>
+            </w:r>
           </w:p>
         </w:tc>
       </w:tr>
@@ -2434,13 +1182,21 @@
                 <w:b/>
                 <w:sz w:val="28"/>
               </w:rPr>
-              <w:t>TOTAL K</w:t>
+              <w:t xml:space="preserve">TOTAL </w:t>
+            </w:r>
+            <w:r>
+              <w:rPr>
+                <w:rFonts w:ascii="Times New Roman" w:hAnsi="Times New Roman"/>
+                <w:b/>
+                <w:sz w:val="28"/>
+              </w:rPr>
+              <w:t>[Currency]</w:t>
             </w:r>
           </w:p>
         </w:tc>
         <w:tc>
           <w:tcPr>
-            <w:tcW w:w="1843" w:type="dxa"/>
+            <w:tcW w:w="2551" w:type="dxa"/>
             <w:tcBorders>
               <w:bottom w:val="thinThickSmallGap" w:sz="24" w:space="0" w:color="auto"/>
             </w:tcBorders>
@@ -2456,26 +1212,32 @@
                 <w:sz w:val="32"/>
               </w:rPr>
             </w:pPr>
-          </w:p>
-        </w:tc>
-        <w:tc>
-          <w:tcPr>
-            <w:tcW w:w="708" w:type="dxa"/>
-            <w:tcBorders>
-              <w:bottom w:val="thinThickSmallGap" w:sz="24" w:space="0" w:color="auto"/>
-            </w:tcBorders>
-          </w:tcPr>
-          <w:p>
-            <w:pPr>
-              <w:spacing w:line="276" w:lineRule="auto"/>
-              <w:ind w:right="24"/>
-              <w:jc w:val="right"/>
+            <w:r>
               <w:rPr>
                 <w:rFonts w:ascii="Times New Roman" w:hAnsi="Times New Roman"/>
                 <w:b/>
                 <w:sz w:val="32"/>
               </w:rPr>
-            </w:pPr>
+              <w:t>[</w:t>
+            </w:r>
+            <w:proofErr w:type="spellStart"/>
+            <w:r>
+              <w:rPr>
+                <w:rFonts w:ascii="Times New Roman" w:hAnsi="Times New Roman"/>
+                <w:b/>
+                <w:sz w:val="32"/>
+              </w:rPr>
+              <w:t>total_amount</w:t>
+            </w:r>
+            <w:proofErr w:type="spellEnd"/>
+            <w:r>
+              <w:rPr>
+                <w:rFonts w:ascii="Times New Roman" w:hAnsi="Times New Roman"/>
+                <w:b/>
+                <w:sz w:val="32"/>
+              </w:rPr>
+              <w:t>]</w:t>
+            </w:r>
           </w:p>
         </w:tc>
       </w:tr>
@@ -2734,7 +1496,7 @@
           <w:b/>
           <w:sz w:val="24"/>
         </w:rPr>
-        <w:t>Ex-Stock</w:t>
+        <w:t>[Delivery]</w:t>
       </w:r>
     </w:p>
     <w:sectPr>

</xml_diff>